<commit_message>
Added link to h5 model in write
</commit_message>
<xml_diff>
--- a/Exp_Writeup.docx
+++ b/Exp_Writeup.docx
@@ -65,7 +65,7 @@
             </w:rPr>
             <w:fldChar w:fldCharType="separate"/>
           </w:r>
-          <w:hyperlink w:anchor="_Toc78737371" w:history="1">
+          <w:hyperlink w:anchor="_Toc78806224" w:history="1">
             <w:r>
               <w:rPr>
                 <w:rStyle w:val="Hyperlink"/>
@@ -92,7 +92,7 @@
                 <w:noProof/>
                 <w:webHidden/>
               </w:rPr>
-              <w:instrText xml:space="preserve"> PAGEREF _Toc78737371 \h </w:instrText>
+              <w:instrText xml:space="preserve"> PAGEREF _Toc78806224 \h </w:instrText>
             </w:r>
             <w:r>
               <w:rPr>
@@ -139,7 +139,7 @@
               <w:lang w:val="en-IN" w:eastAsia="zh-CN"/>
             </w:rPr>
           </w:pPr>
-          <w:hyperlink w:anchor="_Toc78737372" w:history="1">
+          <w:hyperlink w:anchor="_Toc78806225" w:history="1">
             <w:r>
               <w:rPr>
                 <w:rStyle w:val="Hyperlink"/>
@@ -167,7 +167,7 @@
                 <w:noProof/>
                 <w:webHidden/>
               </w:rPr>
-              <w:instrText xml:space="preserve"> PAGEREF _Toc78737372 \h </w:instrText>
+              <w:instrText xml:space="preserve"> PAGEREF _Toc78806225 \h </w:instrText>
             </w:r>
             <w:r>
               <w:rPr>
@@ -212,7 +212,7 @@
               <w:lang w:val="en-IN" w:eastAsia="zh-CN"/>
             </w:rPr>
           </w:pPr>
-          <w:hyperlink w:anchor="_Toc78737373" w:history="1">
+          <w:hyperlink w:anchor="_Toc78806226" w:history="1">
             <w:r>
               <w:rPr>
                 <w:rStyle w:val="Hyperlink"/>
@@ -239,7 +239,7 @@
                 <w:noProof/>
                 <w:webHidden/>
               </w:rPr>
-              <w:instrText xml:space="preserve"> PAGEREF _Toc78737373 \h </w:instrText>
+              <w:instrText xml:space="preserve"> PAGEREF _Toc78806226 \h </w:instrText>
             </w:r>
             <w:r>
               <w:rPr>
@@ -284,7 +284,7 @@
               <w:lang w:val="en-IN" w:eastAsia="zh-CN"/>
             </w:rPr>
           </w:pPr>
-          <w:hyperlink w:anchor="_Toc78737374" w:history="1">
+          <w:hyperlink w:anchor="_Toc78806227" w:history="1">
             <w:r>
               <w:rPr>
                 <w:rStyle w:val="Hyperlink"/>
@@ -312,7 +312,7 @@
                 <w:noProof/>
                 <w:webHidden/>
               </w:rPr>
-              <w:instrText xml:space="preserve"> PAGEREF _Toc78737374 \h </w:instrText>
+              <w:instrText xml:space="preserve"> PAGEREF _Toc78806227 \h </w:instrText>
             </w:r>
             <w:r>
               <w:rPr>
@@ -359,7 +359,7 @@
               <w:lang w:val="en-IN" w:eastAsia="zh-CN"/>
             </w:rPr>
           </w:pPr>
-          <w:hyperlink w:anchor="_Toc78737375" w:history="1">
+          <w:hyperlink w:anchor="_Toc78806228" w:history="1">
             <w:r>
               <w:rPr>
                 <w:rStyle w:val="Hyperlink"/>
@@ -387,7 +387,7 @@
                 <w:noProof/>
                 <w:webHidden/>
               </w:rPr>
-              <w:instrText xml:space="preserve"> PAGEREF _Toc78737375 \h </w:instrText>
+              <w:instrText xml:space="preserve"> PAGEREF _Toc78806228 \h </w:instrText>
             </w:r>
             <w:r>
               <w:rPr>
@@ -432,7 +432,7 @@
               <w:lang w:val="en-IN" w:eastAsia="zh-CN"/>
             </w:rPr>
           </w:pPr>
-          <w:hyperlink w:anchor="_Toc78737376" w:history="1">
+          <w:hyperlink w:anchor="_Toc78806229" w:history="1">
             <w:r>
               <w:rPr>
                 <w:rStyle w:val="Hyperlink"/>
@@ -460,7 +460,7 @@
                 <w:noProof/>
                 <w:webHidden/>
               </w:rPr>
-              <w:instrText xml:space="preserve"> PAGEREF _Toc78737376 \h </w:instrText>
+              <w:instrText xml:space="preserve"> PAGEREF _Toc78806229 \h </w:instrText>
             </w:r>
             <w:r>
               <w:rPr>
@@ -505,7 +505,7 @@
               <w:lang w:val="en-IN" w:eastAsia="zh-CN"/>
             </w:rPr>
           </w:pPr>
-          <w:hyperlink w:anchor="_Toc78737377" w:history="1">
+          <w:hyperlink w:anchor="_Toc78806230" w:history="1">
             <w:r>
               <w:rPr>
                 <w:rStyle w:val="Hyperlink"/>
@@ -533,7 +533,7 @@
                 <w:noProof/>
                 <w:webHidden/>
               </w:rPr>
-              <w:instrText xml:space="preserve"> PAGEREF _Toc78737377 \h </w:instrText>
+              <w:instrText xml:space="preserve"> PAGEREF _Toc78806230 \h </w:instrText>
             </w:r>
             <w:r>
               <w:rPr>
@@ -580,7 +580,7 @@
               <w:lang w:val="en-IN" w:eastAsia="zh-CN"/>
             </w:rPr>
           </w:pPr>
-          <w:hyperlink w:anchor="_Toc78737378" w:history="1">
+          <w:hyperlink w:anchor="_Toc78806231" w:history="1">
             <w:r>
               <w:rPr>
                 <w:rStyle w:val="Hyperlink"/>
@@ -607,7 +607,7 @@
                 <w:noProof/>
                 <w:webHidden/>
               </w:rPr>
-              <w:instrText xml:space="preserve"> PAGEREF _Toc78737378 \h </w:instrText>
+              <w:instrText xml:space="preserve"> PAGEREF _Toc78806231 \h </w:instrText>
             </w:r>
             <w:r>
               <w:rPr>
@@ -655,7 +655,7 @@
       <w:pPr>
         <w:pStyle w:val="Heading1"/>
       </w:pPr>
-      <w:bookmarkStart w:id="0" w:name="_Toc78737371"/>
+      <w:bookmarkStart w:id="0" w:name="_Toc78806224"/>
       <w:r>
         <w:t>Introduction</w:t>
       </w:r>
@@ -1050,7 +1050,7 @@
           <w:lang w:val="en-IN"/>
         </w:rPr>
       </w:pPr>
-      <w:bookmarkStart w:id="1" w:name="_Toc78737372"/>
+      <w:bookmarkStart w:id="1" w:name="_Toc78806225"/>
       <w:r>
         <w:rPr>
           <w:lang w:val="en-IN"/>
@@ -1305,7 +1305,7 @@
       <w:pPr>
         <w:pStyle w:val="Heading2"/>
       </w:pPr>
-      <w:bookmarkStart w:id="2" w:name="_Toc78737373"/>
+      <w:bookmarkStart w:id="2" w:name="_Toc78806226"/>
       <w:r>
         <w:t>Image Processing</w:t>
       </w:r>
@@ -1432,7 +1432,7 @@
           <w:lang w:val="en-IN"/>
         </w:rPr>
       </w:pPr>
-      <w:bookmarkStart w:id="3" w:name="_Toc78737374"/>
+      <w:bookmarkStart w:id="3" w:name="_Toc78806227"/>
       <w:r>
         <w:rPr>
           <w:lang w:val="en-IN"/>
@@ -1683,7 +1683,7 @@
           <w:lang w:val="en-IN"/>
         </w:rPr>
       </w:pPr>
-      <w:bookmarkStart w:id="4" w:name="_Toc78737375"/>
+      <w:bookmarkStart w:id="4" w:name="_Toc78806228"/>
       <w:r>
         <w:rPr>
           <w:lang w:val="en-IN"/>
@@ -1706,7 +1706,7 @@
           <w:lang w:val="en"/>
         </w:rPr>
       </w:pPr>
-      <w:bookmarkStart w:id="5" w:name="_Toc78737376"/>
+      <w:bookmarkStart w:id="5" w:name="_Toc78806229"/>
       <w:r>
         <w:rPr>
           <w:lang w:val="en"/>
@@ -2027,10 +2027,6 @@
           <w:p>
             <w:pPr>
               <w:pStyle w:val="ListParagraph"/>
-              <w:numPr>
-                <w:ilvl w:val="0"/>
-                <w:numId w:val="2"/>
-              </w:numPr>
               <w:rPr>
                 <w:bCs/>
               </w:rPr>
@@ -3823,7 +3819,7 @@
           <w:lang w:val="en"/>
         </w:rPr>
       </w:pPr>
-      <w:bookmarkStart w:id="6" w:name="_Toc78737377"/>
+      <w:bookmarkStart w:id="6" w:name="_Toc78806230"/>
       <w:r>
         <w:rPr>
           <w:lang w:val="en"/>
@@ -5192,7 +5188,7 @@
       <w:pPr>
         <w:pStyle w:val="Heading1"/>
       </w:pPr>
-      <w:bookmarkStart w:id="7" w:name="_Toc78737378"/>
+      <w:bookmarkStart w:id="7" w:name="_Toc78806231"/>
       <w:r>
         <w:t>Conclusion</w:t>
       </w:r>
@@ -5250,6 +5246,395 @@
           <w:lang w:val="en-IN"/>
         </w:rPr>
       </w:pPr>
+      <w:r>
+        <w:rPr>
+          <w:lang w:val="en-IN"/>
+        </w:rPr>
+        <w:t xml:space="preserve">CNN3D </w:t>
+      </w:r>
+    </w:p>
+    <w:p>
+      <w:pPr>
+        <w:tabs>
+          <w:tab w:val="left" w:pos="916"/>
+          <w:tab w:val="left" w:pos="1832"/>
+          <w:tab w:val="left" w:pos="2748"/>
+          <w:tab w:val="left" w:pos="3664"/>
+          <w:tab w:val="left" w:pos="4580"/>
+          <w:tab w:val="left" w:pos="5496"/>
+          <w:tab w:val="left" w:pos="6412"/>
+          <w:tab w:val="left" w:pos="7328"/>
+          <w:tab w:val="left" w:pos="8244"/>
+          <w:tab w:val="left" w:pos="9160"/>
+          <w:tab w:val="left" w:pos="10076"/>
+          <w:tab w:val="left" w:pos="10992"/>
+          <w:tab w:val="left" w:pos="11908"/>
+          <w:tab w:val="left" w:pos="12824"/>
+          <w:tab w:val="left" w:pos="13740"/>
+          <w:tab w:val="left" w:pos="14656"/>
+        </w:tabs>
+        <w:spacing w:after="0" w:line="240" w:lineRule="auto"/>
+        <w:rPr>
+          <w:rFonts w:ascii="Courier New" w:eastAsia="Times New Roman" w:hAnsi="Courier New" w:cs="Courier New"/>
+          <w:sz w:val="20"/>
+          <w:szCs w:val="20"/>
+          <w:lang w:val="en-IN" w:eastAsia="zh-CN"/>
+        </w:rPr>
+      </w:pPr>
+      <w:r>
+        <w:rPr>
+          <w:rFonts w:ascii="Courier New" w:eastAsia="Times New Roman" w:hAnsi="Courier New" w:cs="Courier New"/>
+          <w:sz w:val="20"/>
+          <w:szCs w:val="20"/>
+          <w:lang w:val="en-IN" w:eastAsia="zh-CN"/>
+        </w:rPr>
+        <w:t>Epoch 27/50</w:t>
+      </w:r>
+    </w:p>
+    <w:p>
+      <w:pPr>
+        <w:tabs>
+          <w:tab w:val="left" w:pos="916"/>
+          <w:tab w:val="left" w:pos="1832"/>
+          <w:tab w:val="left" w:pos="2748"/>
+          <w:tab w:val="left" w:pos="3664"/>
+          <w:tab w:val="left" w:pos="4580"/>
+          <w:tab w:val="left" w:pos="5496"/>
+          <w:tab w:val="left" w:pos="6412"/>
+          <w:tab w:val="left" w:pos="7328"/>
+          <w:tab w:val="left" w:pos="8244"/>
+          <w:tab w:val="left" w:pos="9160"/>
+          <w:tab w:val="left" w:pos="10076"/>
+          <w:tab w:val="left" w:pos="10992"/>
+          <w:tab w:val="left" w:pos="11908"/>
+          <w:tab w:val="left" w:pos="12824"/>
+          <w:tab w:val="left" w:pos="13740"/>
+          <w:tab w:val="left" w:pos="14656"/>
+        </w:tabs>
+        <w:spacing w:after="0" w:line="240" w:lineRule="auto"/>
+        <w:rPr>
+          <w:rFonts w:ascii="Courier New" w:eastAsia="Times New Roman" w:hAnsi="Courier New" w:cs="Courier New"/>
+          <w:sz w:val="20"/>
+          <w:szCs w:val="20"/>
+          <w:lang w:val="en-IN" w:eastAsia="zh-CN"/>
+        </w:rPr>
+      </w:pPr>
+      <w:r>
+        <w:rPr>
+          <w:rFonts w:ascii="Courier New" w:eastAsia="Times New Roman" w:hAnsi="Courier New" w:cs="Courier New"/>
+          <w:sz w:val="20"/>
+          <w:szCs w:val="20"/>
+          <w:lang w:val="en-IN" w:eastAsia="zh-CN"/>
+        </w:rPr>
+        <w:t xml:space="preserve">67/67 [==============================] - ETA: 0s - loss: 0.2401 - </w:t>
+      </w:r>
+      <w:proofErr w:type="spellStart"/>
+      <w:r>
+        <w:rPr>
+          <w:rFonts w:ascii="Courier New" w:eastAsia="Times New Roman" w:hAnsi="Courier New" w:cs="Courier New"/>
+          <w:sz w:val="20"/>
+          <w:szCs w:val="20"/>
+          <w:lang w:val="en-IN" w:eastAsia="zh-CN"/>
+        </w:rPr>
+        <w:t>categorical_accuracy</w:t>
+      </w:r>
+      <w:proofErr w:type="spellEnd"/>
+      <w:r>
+        <w:rPr>
+          <w:rFonts w:ascii="Courier New" w:eastAsia="Times New Roman" w:hAnsi="Courier New" w:cs="Courier New"/>
+          <w:sz w:val="20"/>
+          <w:szCs w:val="20"/>
+          <w:lang w:val="en-IN" w:eastAsia="zh-CN"/>
+        </w:rPr>
+        <w:t>: 0.9201</w:t>
+      </w:r>
+    </w:p>
+    <w:p>
+      <w:pPr>
+        <w:tabs>
+          <w:tab w:val="left" w:pos="916"/>
+          <w:tab w:val="left" w:pos="1832"/>
+          <w:tab w:val="left" w:pos="2748"/>
+          <w:tab w:val="left" w:pos="3664"/>
+          <w:tab w:val="left" w:pos="4580"/>
+          <w:tab w:val="left" w:pos="5496"/>
+          <w:tab w:val="left" w:pos="6412"/>
+          <w:tab w:val="left" w:pos="7328"/>
+          <w:tab w:val="left" w:pos="8244"/>
+          <w:tab w:val="left" w:pos="9160"/>
+          <w:tab w:val="left" w:pos="10076"/>
+          <w:tab w:val="left" w:pos="10992"/>
+          <w:tab w:val="left" w:pos="11908"/>
+          <w:tab w:val="left" w:pos="12824"/>
+          <w:tab w:val="left" w:pos="13740"/>
+          <w:tab w:val="left" w:pos="14656"/>
+        </w:tabs>
+        <w:spacing w:after="0" w:line="240" w:lineRule="auto"/>
+        <w:rPr>
+          <w:rFonts w:ascii="Courier New" w:eastAsia="Times New Roman" w:hAnsi="Courier New" w:cs="Courier New"/>
+          <w:sz w:val="20"/>
+          <w:szCs w:val="20"/>
+          <w:lang w:val="en-IN" w:eastAsia="zh-CN"/>
+        </w:rPr>
+      </w:pPr>
+      <w:r>
+        <w:rPr>
+          <w:rFonts w:ascii="Courier New" w:eastAsia="Times New Roman" w:hAnsi="Courier New" w:cs="Courier New"/>
+          <w:sz w:val="20"/>
+          <w:szCs w:val="20"/>
+          <w:lang w:val="en-IN" w:eastAsia="zh-CN"/>
+        </w:rPr>
+        <w:t xml:space="preserve">Epoch 00027: </w:t>
+      </w:r>
+      <w:proofErr w:type="spellStart"/>
+      <w:r>
+        <w:rPr>
+          <w:rFonts w:ascii="Courier New" w:eastAsia="Times New Roman" w:hAnsi="Courier New" w:cs="Courier New"/>
+          <w:sz w:val="20"/>
+          <w:szCs w:val="20"/>
+          <w:lang w:val="en-IN" w:eastAsia="zh-CN"/>
+        </w:rPr>
+        <w:t>val_loss</w:t>
+      </w:r>
+      <w:proofErr w:type="spellEnd"/>
+      <w:r>
+        <w:rPr>
+          <w:rFonts w:ascii="Courier New" w:eastAsia="Times New Roman" w:hAnsi="Courier New" w:cs="Courier New"/>
+          <w:sz w:val="20"/>
+          <w:szCs w:val="20"/>
+          <w:lang w:val="en-IN" w:eastAsia="zh-CN"/>
+        </w:rPr>
+        <w:t xml:space="preserve"> improved from 0.21674 to 0.18448, saving model to model_initmodel-00027-0.24010-0.92006-0.18448--0.94000.h5</w:t>
+      </w:r>
+    </w:p>
+    <w:p>
+      <w:pPr>
+        <w:tabs>
+          <w:tab w:val="left" w:pos="916"/>
+          <w:tab w:val="left" w:pos="1832"/>
+          <w:tab w:val="left" w:pos="2748"/>
+          <w:tab w:val="left" w:pos="3664"/>
+          <w:tab w:val="left" w:pos="4580"/>
+          <w:tab w:val="left" w:pos="5496"/>
+          <w:tab w:val="left" w:pos="6412"/>
+          <w:tab w:val="left" w:pos="7328"/>
+          <w:tab w:val="left" w:pos="8244"/>
+          <w:tab w:val="left" w:pos="9160"/>
+          <w:tab w:val="left" w:pos="10076"/>
+          <w:tab w:val="left" w:pos="10992"/>
+          <w:tab w:val="left" w:pos="11908"/>
+          <w:tab w:val="left" w:pos="12824"/>
+          <w:tab w:val="left" w:pos="13740"/>
+          <w:tab w:val="left" w:pos="14656"/>
+        </w:tabs>
+        <w:spacing w:after="0" w:line="240" w:lineRule="auto"/>
+        <w:rPr>
+          <w:rFonts w:ascii="Courier New" w:eastAsia="Times New Roman" w:hAnsi="Courier New" w:cs="Courier New"/>
+          <w:sz w:val="20"/>
+          <w:szCs w:val="20"/>
+          <w:lang w:val="en-IN" w:eastAsia="zh-CN"/>
+        </w:rPr>
+      </w:pPr>
+      <w:r>
+        <w:rPr>
+          <w:rFonts w:ascii="Courier New" w:eastAsia="Times New Roman" w:hAnsi="Courier New" w:cs="Courier New"/>
+          <w:sz w:val="20"/>
+          <w:szCs w:val="20"/>
+          <w:lang w:val="en-IN" w:eastAsia="zh-CN"/>
+        </w:rPr>
+        <w:t xml:space="preserve">67/67 [==============================] - 161s 2s/step - loss: 0.2401 - </w:t>
+      </w:r>
+      <w:proofErr w:type="spellStart"/>
+      <w:r>
+        <w:rPr>
+          <w:rFonts w:ascii="Courier New" w:eastAsia="Times New Roman" w:hAnsi="Courier New" w:cs="Courier New"/>
+          <w:sz w:val="20"/>
+          <w:szCs w:val="20"/>
+          <w:lang w:val="en-IN" w:eastAsia="zh-CN"/>
+        </w:rPr>
+        <w:t>categorical_accuracy</w:t>
+      </w:r>
+      <w:proofErr w:type="spellEnd"/>
+      <w:r>
+        <w:rPr>
+          <w:rFonts w:ascii="Courier New" w:eastAsia="Times New Roman" w:hAnsi="Courier New" w:cs="Courier New"/>
+          <w:sz w:val="20"/>
+          <w:szCs w:val="20"/>
+          <w:lang w:val="en-IN" w:eastAsia="zh-CN"/>
+        </w:rPr>
+        <w:t xml:space="preserve">: 0.9201 - </w:t>
+      </w:r>
+      <w:proofErr w:type="spellStart"/>
+      <w:r>
+        <w:rPr>
+          <w:rFonts w:ascii="Courier New" w:eastAsia="Times New Roman" w:hAnsi="Courier New" w:cs="Courier New"/>
+          <w:sz w:val="20"/>
+          <w:szCs w:val="20"/>
+          <w:lang w:val="en-IN" w:eastAsia="zh-CN"/>
+        </w:rPr>
+        <w:t>val_loss</w:t>
+      </w:r>
+      <w:proofErr w:type="spellEnd"/>
+      <w:r>
+        <w:rPr>
+          <w:rFonts w:ascii="Courier New" w:eastAsia="Times New Roman" w:hAnsi="Courier New" w:cs="Courier New"/>
+          <w:sz w:val="20"/>
+          <w:szCs w:val="20"/>
+          <w:lang w:val="en-IN" w:eastAsia="zh-CN"/>
+        </w:rPr>
+        <w:t xml:space="preserve">: 0.1845 - </w:t>
+      </w:r>
+      <w:proofErr w:type="spellStart"/>
+      <w:r>
+        <w:rPr>
+          <w:rFonts w:ascii="Courier New" w:eastAsia="Times New Roman" w:hAnsi="Courier New" w:cs="Courier New"/>
+          <w:sz w:val="20"/>
+          <w:szCs w:val="20"/>
+          <w:lang w:val="en-IN" w:eastAsia="zh-CN"/>
+        </w:rPr>
+        <w:t>val_categorical_accuracy</w:t>
+      </w:r>
+      <w:proofErr w:type="spellEnd"/>
+      <w:r>
+        <w:rPr>
+          <w:rFonts w:ascii="Courier New" w:eastAsia="Times New Roman" w:hAnsi="Courier New" w:cs="Courier New"/>
+          <w:sz w:val="20"/>
+          <w:szCs w:val="20"/>
+          <w:lang w:val="en-IN" w:eastAsia="zh-CN"/>
+        </w:rPr>
+        <w:t>: 0.9400</w:t>
+      </w:r>
+    </w:p>
+    <w:p>
+      <w:pPr>
+        <w:rPr>
+          <w:lang w:val="en-IN"/>
+        </w:rPr>
+      </w:pPr>
+    </w:p>
+    <w:p>
+      <w:pPr>
+        <w:rPr>
+          <w:lang w:val="en-IN"/>
+        </w:rPr>
+      </w:pPr>
+      <w:hyperlink r:id="rId6" w:history="1">
+        <w:r>
+          <w:rPr>
+            <w:rStyle w:val="Hyperlink"/>
+            <w:lang w:val="en-IN"/>
+          </w:rPr>
+          <w:t>https://github.com/rramchan12/Gesture-Recognition-CaseStudy-IITB/blob/main/Models/model_initmodel-00027-0.24010-0.92006-0.18448--0.94000.h5</w:t>
+        </w:r>
+      </w:hyperlink>
+    </w:p>
+    <w:p>
+      <w:pPr>
+        <w:rPr>
+          <w:lang w:val="en-IN"/>
+        </w:rPr>
+      </w:pPr>
+      <w:r>
+        <w:rPr>
+          <w:lang w:val="en-IN"/>
+        </w:rPr>
+        <w:t>CNN RNN</w:t>
+      </w:r>
+    </w:p>
+    <w:p>
+      <w:pPr>
+        <w:pStyle w:val="HTMLPreformatted"/>
+      </w:pPr>
+      <w:r>
+        <w:t>Epoch 9/20</w:t>
+      </w:r>
+    </w:p>
+    <w:p>
+      <w:pPr>
+        <w:pStyle w:val="HTMLPreformatted"/>
+      </w:pPr>
+      <w:r>
+        <w:t xml:space="preserve">133/133 [==============================] - ETA: 0s - loss: 0.0574 - </w:t>
+      </w:r>
+      <w:proofErr w:type="spellStart"/>
+      <w:r>
+        <w:t>categorical_accuracy</w:t>
+      </w:r>
+      <w:proofErr w:type="spellEnd"/>
+      <w:r>
+        <w:t>: 0.9849</w:t>
+      </w:r>
+    </w:p>
+    <w:p>
+      <w:pPr>
+        <w:pStyle w:val="HTMLPreformatted"/>
+      </w:pPr>
+      <w:r>
+        <w:t xml:space="preserve">Epoch 00009: </w:t>
+      </w:r>
+      <w:proofErr w:type="spellStart"/>
+      <w:r>
+        <w:t>val_loss</w:t>
+      </w:r>
+      <w:proofErr w:type="spellEnd"/>
+      <w:r>
+        <w:t xml:space="preserve"> improved from 0.06838 to 0.02800, saving model to model_initmodel-00009-0.05742-0.98492-0.02800--0.99000.h5</w:t>
+      </w:r>
+    </w:p>
+    <w:p>
+      <w:pPr>
+        <w:pStyle w:val="HTMLPreformatted"/>
+      </w:pPr>
+      <w:r>
+        <w:t xml:space="preserve">133/133 [==============================] - 36s 268ms/step - loss: 0.0574 - </w:t>
+      </w:r>
+      <w:proofErr w:type="spellStart"/>
+      <w:r>
+        <w:t>categorical_accuracy</w:t>
+      </w:r>
+      <w:proofErr w:type="spellEnd"/>
+      <w:r>
+        <w:t xml:space="preserve">: 0.9849 - </w:t>
+      </w:r>
+      <w:proofErr w:type="spellStart"/>
+      <w:r>
+        <w:t>val_loss</w:t>
+      </w:r>
+      <w:proofErr w:type="spellEnd"/>
+      <w:r>
+        <w:t xml:space="preserve">: 0.0280 - </w:t>
+      </w:r>
+      <w:proofErr w:type="spellStart"/>
+      <w:r>
+        <w:t>val_categorical_accuracy</w:t>
+      </w:r>
+      <w:proofErr w:type="spellEnd"/>
+      <w:r>
+        <w:t>: 0.9900</w:t>
+      </w:r>
+    </w:p>
+    <w:p>
+      <w:pPr>
+        <w:rPr>
+          <w:lang w:val="en-IN"/>
+        </w:rPr>
+      </w:pPr>
+    </w:p>
+    <w:p>
+      <w:pPr>
+        <w:rPr>
+          <w:lang w:val="en-IN"/>
+        </w:rPr>
+      </w:pPr>
+      <w:hyperlink r:id="rId7" w:history="1">
+        <w:r>
+          <w:rPr>
+            <w:rStyle w:val="Hyperlink"/>
+            <w:lang w:val="en-IN"/>
+          </w:rPr>
+          <w:t>https://github.com/rramchan12/Gesture-Recognition-CaseStudy-IITB/blob/main/Models/model_initmodel-00009-0.05742-0.98492-0.02800--0.99000.h5</w:t>
+        </w:r>
+      </w:hyperlink>
     </w:p>
     <w:p>
       <w:pPr>
@@ -7839,6 +8224,68 @@
       <w:szCs w:val="21"/>
     </w:rPr>
   </w:style>
+  <w:style w:type="paragraph" w:styleId="HTMLPreformatted">
+    <w:name w:val="HTML Preformatted"/>
+    <w:basedOn w:val="Normal"/>
+    <w:link w:val="HTMLPreformattedChar"/>
+    <w:uiPriority w:val="99"/>
+    <w:semiHidden/>
+    <w:unhideWhenUsed/>
+    <w:rsid w:val="00B323D8"/>
+    <w:pPr>
+      <w:tabs>
+        <w:tab w:val="left" w:pos="916"/>
+        <w:tab w:val="left" w:pos="1832"/>
+        <w:tab w:val="left" w:pos="2748"/>
+        <w:tab w:val="left" w:pos="3664"/>
+        <w:tab w:val="left" w:pos="4580"/>
+        <w:tab w:val="left" w:pos="5496"/>
+        <w:tab w:val="left" w:pos="6412"/>
+        <w:tab w:val="left" w:pos="7328"/>
+        <w:tab w:val="left" w:pos="8244"/>
+        <w:tab w:val="left" w:pos="9160"/>
+        <w:tab w:val="left" w:pos="10076"/>
+        <w:tab w:val="left" w:pos="10992"/>
+        <w:tab w:val="left" w:pos="11908"/>
+        <w:tab w:val="left" w:pos="12824"/>
+        <w:tab w:val="left" w:pos="13740"/>
+        <w:tab w:val="left" w:pos="14656"/>
+      </w:tabs>
+      <w:spacing w:after="0" w:line="240" w:lineRule="auto"/>
+    </w:pPr>
+    <w:rPr>
+      <w:rFonts w:ascii="Courier New" w:eastAsia="Times New Roman" w:hAnsi="Courier New" w:cs="Courier New"/>
+      <w:sz w:val="20"/>
+      <w:szCs w:val="20"/>
+      <w:lang w:val="en-IN" w:eastAsia="zh-CN"/>
+    </w:rPr>
+  </w:style>
+  <w:style w:type="character" w:customStyle="1" w:styleId="HTMLPreformattedChar">
+    <w:name w:val="HTML Preformatted Char"/>
+    <w:basedOn w:val="DefaultParagraphFont"/>
+    <w:link w:val="HTMLPreformatted"/>
+    <w:uiPriority w:val="99"/>
+    <w:semiHidden/>
+    <w:rsid w:val="00B323D8"/>
+    <w:rPr>
+      <w:rFonts w:ascii="Courier New" w:eastAsia="Times New Roman" w:hAnsi="Courier New" w:cs="Courier New"/>
+      <w:sz w:val="20"/>
+      <w:szCs w:val="20"/>
+      <w:lang w:val="en-IN" w:eastAsia="zh-CN"/>
+    </w:rPr>
+  </w:style>
+  <w:style w:type="character" w:styleId="UnresolvedMention">
+    <w:name w:val="Unresolved Mention"/>
+    <w:basedOn w:val="DefaultParagraphFont"/>
+    <w:uiPriority w:val="99"/>
+    <w:semiHidden/>
+    <w:unhideWhenUsed/>
+    <w:rsid w:val="004B7E70"/>
+    <w:rPr>
+      <w:color w:val="605E5C"/>
+      <w:shd w:val="clear" w:color="auto" w:fill="E1DFDD"/>
+    </w:rPr>
+  </w:style>
 </w:styles>
 </file>
 

</xml_diff>